<commit_message>
la lista de permisos modificada
</commit_message>
<xml_diff>
--- a/backend/Datos Generales/Permisos.docx
+++ b/backend/Datos Generales/Permisos.docx
@@ -79,6 +79,8 @@
       <w:r>
         <w:rPr>
           <w:rFonts w:ascii="Z003" w:hAnsi="Z003"/>
+          <w:b/>
+          <w:bCs/>
           <w:color w:val="5983B0"/>
           <w:sz w:val="24"/>
           <w:szCs w:val="24"/>
@@ -157,8 +159,8 @@
         </w:rPr>
         <w:t xml:space="preserve">Usuario alumno: </w:t>
       </w:r>
-      <w:bookmarkStart w:id="0" w:name="__DdeLink__3_7331350"/>
-      <w:bookmarkStart w:id="1" w:name="__DdeLink__0_7331350"/>
+      <w:bookmarkStart w:id="0" w:name="__DdeLink__0_7331350"/>
+      <w:bookmarkStart w:id="1" w:name="__DdeLink__3_7331350"/>
       <w:r>
         <w:rPr>
           <w:sz w:val="24"/>
@@ -390,6 +392,37 @@
         </w:rPr>
         <w:t>Profesor:</w:t>
       </w:r>
+      <w:r>
+        <w:rPr>
+          <w:b/>
+          <w:bCs/>
+          <w:sz w:val="24"/>
+          <w:szCs w:val="24"/>
+          <w:u w:val="none"/>
+        </w:rPr>
+        <w:tab/>
+        <w:tab/>
+        <w:tab/>
+        <w:tab/>
+        <w:tab/>
+        <w:tab/>
+        <w:tab/>
+        <w:tab/>
+        <w:tab/>
+        <w:tab/>
+      </w:r>
+      <w:r>
+        <w:rPr>
+          <w:rFonts w:ascii="Z003" w:hAnsi="Z003"/>
+          <w:b/>
+          <w:bCs/>
+          <w:color w:val="5983B0"/>
+          <w:sz w:val="24"/>
+          <w:szCs w:val="24"/>
+          <w:u w:val="none"/>
+        </w:rPr>
+        <w:t>Listo</w:t>
+      </w:r>
     </w:p>
     <w:p>
       <w:pPr>
@@ -420,6 +453,24 @@
           <w:u w:val="none"/>
         </w:rPr>
         <w:t xml:space="preserve"> get()</w:t>
+        <w:tab/>
+        <w:tab/>
+        <w:tab/>
+        <w:tab/>
+        <w:tab/>
+        <w:tab/>
+        <w:tab/>
+        <w:tab/>
+      </w:r>
+      <w:r>
+        <w:rPr>
+          <w:rFonts w:ascii="Z003" w:hAnsi="Z003"/>
+          <w:color w:val="5983B0"/>
+          <w:sz w:val="24"/>
+          <w:szCs w:val="24"/>
+          <w:u w:val="none"/>
+        </w:rPr>
+        <w:t>Listo</w:t>
       </w:r>
     </w:p>
     <w:p>
@@ -454,6 +505,29 @@
         <w:t xml:space="preserve"> get(),post(),put(),delete()</w:t>
       </w:r>
       <w:bookmarkEnd w:id="2"/>
+      <w:r>
+        <w:rPr>
+          <w:sz w:val="24"/>
+          <w:szCs w:val="24"/>
+          <w:u w:val="none"/>
+        </w:rPr>
+        <w:tab/>
+        <w:tab/>
+        <w:tab/>
+        <w:tab/>
+        <w:tab/>
+        <w:tab/>
+      </w:r>
+      <w:r>
+        <w:rPr>
+          <w:rFonts w:ascii="Z003" w:hAnsi="Z003"/>
+          <w:color w:val="5983B0"/>
+          <w:sz w:val="24"/>
+          <w:szCs w:val="24"/>
+          <w:u w:val="none"/>
+        </w:rPr>
+        <w:t>Listo</w:t>
+      </w:r>
     </w:p>
     <w:p>
       <w:pPr>
@@ -487,6 +561,37 @@
         <w:t xml:space="preserve"> get(),post(),put(),delete()</w:t>
       </w:r>
       <w:bookmarkEnd w:id="3"/>
+      <w:r>
+        <w:rPr>
+          <w:sz w:val="24"/>
+          <w:szCs w:val="24"/>
+          <w:u w:val="none"/>
+        </w:rPr>
+        <w:tab/>
+        <w:tab/>
+        <w:tab/>
+        <w:tab/>
+        <w:tab/>
+        <w:tab/>
+      </w:r>
+      <w:r>
+        <w:rPr>
+          <w:rFonts w:ascii="Z003" w:hAnsi="Z003"/>
+          <w:color w:val="5983B0"/>
+          <w:sz w:val="24"/>
+          <w:szCs w:val="24"/>
+          <w:u w:val="none"/>
+        </w:rPr>
+        <w:t>Listo</w:t>
+      </w:r>
+      <w:r>
+        <w:rPr>
+          <w:sz w:val="24"/>
+          <w:szCs w:val="24"/>
+          <w:u w:val="none"/>
+        </w:rPr>
+        <w:tab/>
+      </w:r>
     </w:p>
     <w:p>
       <w:pPr>
@@ -517,6 +622,26 @@
           <w:u w:val="none"/>
         </w:rPr>
         <w:t>get()</w:t>
+        <w:tab/>
+        <w:tab/>
+        <w:tab/>
+        <w:tab/>
+        <w:tab/>
+        <w:tab/>
+        <w:tab/>
+        <w:tab/>
+        <w:tab/>
+        <w:tab/>
+      </w:r>
+      <w:r>
+        <w:rPr>
+          <w:rFonts w:ascii="Z003" w:hAnsi="Z003"/>
+          <w:color w:val="5983B0"/>
+          <w:sz w:val="24"/>
+          <w:szCs w:val="24"/>
+          <w:u w:val="none"/>
+        </w:rPr>
+        <w:t>Listo</w:t>
       </w:r>
     </w:p>
     <w:p>
@@ -570,6 +695,37 @@
         </w:rPr>
         <w:t>Alumno:</w:t>
       </w:r>
+      <w:r>
+        <w:rPr>
+          <w:b/>
+          <w:bCs/>
+          <w:sz w:val="24"/>
+          <w:szCs w:val="24"/>
+          <w:u w:val="none"/>
+        </w:rPr>
+        <w:tab/>
+        <w:tab/>
+        <w:tab/>
+        <w:tab/>
+        <w:tab/>
+        <w:tab/>
+        <w:tab/>
+        <w:tab/>
+        <w:tab/>
+        <w:tab/>
+      </w:r>
+      <w:r>
+        <w:rPr>
+          <w:rFonts w:ascii="Z003" w:hAnsi="Z003"/>
+          <w:b/>
+          <w:bCs/>
+          <w:color w:val="5983B0"/>
+          <w:sz w:val="24"/>
+          <w:szCs w:val="24"/>
+          <w:u w:val="none"/>
+        </w:rPr>
+        <w:t>Listo</w:t>
+      </w:r>
     </w:p>
     <w:p>
       <w:pPr>
@@ -600,6 +756,24 @@
           <w:u w:val="none"/>
         </w:rPr>
         <w:t>get()</w:t>
+        <w:tab/>
+        <w:tab/>
+        <w:tab/>
+        <w:tab/>
+        <w:tab/>
+        <w:tab/>
+        <w:tab/>
+        <w:tab/>
+      </w:r>
+      <w:r>
+        <w:rPr>
+          <w:rFonts w:ascii="Z003" w:hAnsi="Z003"/>
+          <w:color w:val="5983B0"/>
+          <w:sz w:val="24"/>
+          <w:szCs w:val="24"/>
+          <w:u w:val="none"/>
+        </w:rPr>
+        <w:t>Listo</w:t>
       </w:r>
     </w:p>
     <w:p>
@@ -637,6 +811,35 @@
         </w:rPr>
         <w:t>get()</w:t>
       </w:r>
+      <w:r>
+        <w:rPr>
+          <w:b/>
+          <w:bCs/>
+          <w:sz w:val="24"/>
+          <w:szCs w:val="24"/>
+          <w:u w:val="none"/>
+        </w:rPr>
+        <w:tab/>
+        <w:tab/>
+        <w:tab/>
+        <w:tab/>
+        <w:tab/>
+        <w:tab/>
+        <w:tab/>
+        <w:tab/>
+      </w:r>
+      <w:r>
+        <w:rPr>
+          <w:rFonts w:ascii="Z003" w:hAnsi="Z003"/>
+          <w:b w:val="false"/>
+          <w:bCs w:val="false"/>
+          <w:color w:val="5983B0"/>
+          <w:sz w:val="24"/>
+          <w:szCs w:val="24"/>
+          <w:u w:val="none"/>
+        </w:rPr>
+        <w:t>Listo</w:t>
+      </w:r>
     </w:p>
     <w:p>
       <w:pPr>
@@ -667,19 +870,41 @@
           <w:u w:val="none"/>
         </w:rPr>
         <w:t xml:space="preserve"> get()</w:t>
-      </w:r>
-    </w:p>
-    <w:p>
-      <w:pPr>
-        <w:pStyle w:val="Normal"/>
-        <w:numPr>
-          <w:ilvl w:val="0"/>
-          <w:numId w:val="1"/>
-        </w:numPr>
-        <w:bidi w:val="0"/>
-        <w:spacing w:lineRule="auto" w:line="360"/>
-        <w:jc w:val="both"/>
-        <w:rPr/>
+        <w:tab/>
+        <w:tab/>
+        <w:tab/>
+        <w:tab/>
+        <w:tab/>
+        <w:tab/>
+        <w:tab/>
+        <w:tab/>
+        <w:tab/>
+        <w:tab/>
+      </w:r>
+      <w:r>
+        <w:rPr>
+          <w:rFonts w:ascii="Z003" w:hAnsi="Z003"/>
+          <w:color w:val="5983B0"/>
+          <w:sz w:val="24"/>
+          <w:szCs w:val="24"/>
+          <w:u w:val="none"/>
+        </w:rPr>
+        <w:t>Listo</w:t>
+      </w:r>
+    </w:p>
+    <w:p>
+      <w:pPr>
+        <w:pStyle w:val="Normal"/>
+        <w:numPr>
+          <w:ilvl w:val="0"/>
+          <w:numId w:val="1"/>
+        </w:numPr>
+        <w:bidi w:val="0"/>
+        <w:spacing w:lineRule="auto" w:line="360"/>
+        <w:jc w:val="both"/>
+        <w:rPr>
+          <w:u w:val="single"/>
+        </w:rPr>
       </w:pPr>
       <w:r>
         <w:rPr>
@@ -698,6 +923,25 @@
           <w:u w:val="none"/>
         </w:rPr>
         <w:t>get()</w:t>
+        <w:tab/>
+        <w:tab/>
+        <w:tab/>
+        <w:tab/>
+        <w:tab/>
+        <w:tab/>
+        <w:tab/>
+        <w:tab/>
+        <w:tab/>
+      </w:r>
+      <w:r>
+        <w:rPr>
+          <w:rFonts w:ascii="Z003" w:hAnsi="Z003"/>
+          <w:color w:val="5983B0"/>
+          <w:sz w:val="24"/>
+          <w:szCs w:val="24"/>
+          <w:u w:val="none"/>
+        </w:rPr>
+        <w:t>Listo</w:t>
       </w:r>
     </w:p>
     <w:p>
@@ -883,7 +1127,6 @@
   <w:abstractNum w:abstractNumId="2">
     <w:lvl w:ilvl="0">
       <w:start w:val="1"/>
-      <w:pStyle w:val="Ttulo1"/>
       <w:numFmt w:val="none"/>
       <w:suff w:val="nothing"/>
       <w:lvlText w:val=""/>
@@ -1033,7 +1276,7 @@
     <w:pPr>
       <w:widowControl/>
       <w:suppressAutoHyphens w:val="true"/>
-      <w:overflowPunct w:val="true"/>
+      <w:overflowPunct w:val="false"/>
       <w:bidi w:val="0"/>
       <w:spacing w:before="0" w:after="0"/>
       <w:jc w:val="left"/>

</xml_diff>